<commit_message>
cap nhat ngay 12/10/2024
</commit_message>
<xml_diff>
--- a/Git Tutorial.docx
+++ b/Git Tutorial.docx
@@ -2,6 +2,1733 @@
 <file path=word/document.xml><?xml version="1.0" encoding="utf-8"?>
 <w:document xmlns:wpc="http://schemas.microsoft.com/office/word/2010/wordprocessingCanvas" xmlns:cx="http://schemas.microsoft.com/office/drawing/2014/chartex" xmlns:cx1="http://schemas.microsoft.com/office/drawing/2015/9/8/chartex" xmlns:cx2="http://schemas.microsoft.com/office/drawing/2015/10/21/chartex" xmlns:cx3="http://schemas.microsoft.com/office/drawing/2016/5/9/chartex" xmlns:cx4="http://schemas.microsoft.com/office/drawing/2016/5/10/chartex" xmlns:cx5="http://schemas.microsoft.com/office/drawing/2016/5/11/chartex" xmlns:cx6="http://schemas.microsoft.com/office/drawing/2016/5/12/chartex" xmlns:cx7="http://schemas.microsoft.com/office/drawing/2016/5/13/chartex" xmlns:cx8="http://schemas.microsoft.com/office/drawing/2016/5/14/chartex" xmlns:mc="http://schemas.openxmlformats.org/markup-compatibility/2006" xmlns:aink="http://schemas.microsoft.com/office/drawing/2016/ink" xmlns:am3d="http://schemas.microsoft.com/office/drawing/2017/model3d" xmlns:o="urn:schemas-microsoft-com:office:office" xmlns:oel="http://schemas.microsoft.com/office/2019/extlst" xmlns:r="http://schemas.openxmlformats.org/officeDocument/2006/relationships" xmlns:m="http://schemas.openxmlformats.org/officeDocument/2006/math" xmlns:v="urn:schemas-microsoft-com:vml" xmlns:wp14="http://schemas.microsoft.com/office/word/2010/wordprocessingDrawing" xmlns:wp="http://schemas.openxmlformats.org/drawingml/2006/wordprocessingDrawing" xmlns:w10="urn:schemas-microsoft-com:office:word" xmlns:w="http://schemas.openxmlformats.org/wordprocessingml/2006/main" xmlns:w14="http://schemas.microsoft.com/office/word/2010/wordml" xmlns:w15="http://schemas.microsoft.com/office/word/2012/wordml" xmlns:w16cex="http://schemas.microsoft.com/office/word/2018/wordml/cex" xmlns:w16cid="http://schemas.microsoft.com/office/word/2016/wordml/cid" xmlns:w16="http://schemas.microsoft.com/office/word/2018/wordml" xmlns:w16du="http://schemas.microsoft.com/office/word/2023/wordml/word16du" xmlns:w16sdtdh="http://schemas.microsoft.com/office/word/2020/wordml/sdtdatahash" xmlns:w16se="http://schemas.microsoft.com/office/word/2015/wordml/symex" xmlns:wpg="http://schemas.microsoft.com/office/word/2010/wordprocessingGroup" xmlns:wpi="http://schemas.microsoft.com/office/word/2010/wordprocessingInk" xmlns:wne="http://schemas.microsoft.com/office/word/2006/wordml" xmlns:wps="http://schemas.microsoft.com/office/word/2010/wordprocessingShape" mc:Ignorable="w14 w15 w16se w16cid w16 w16cex w16sdtdh w16du wp14">
   <w:body>
+    <w:sdt>
+      <w:sdtPr>
+        <w:id w:val="1678773206"/>
+        <w:docPartObj>
+          <w:docPartGallery w:val="Table of Contents"/>
+          <w:docPartUnique/>
+        </w:docPartObj>
+      </w:sdtPr>
+      <w:sdtEndPr>
+        <w:rPr>
+          <w:rFonts w:asciiTheme="minorHAnsi" w:eastAsiaTheme="minorHAnsi" w:hAnsiTheme="minorHAnsi" w:cstheme="minorBidi"/>
+          <w:b/>
+          <w:bCs/>
+          <w:noProof/>
+          <w:color w:val="auto"/>
+          <w:kern w:val="2"/>
+          <w:sz w:val="22"/>
+          <w:szCs w:val="22"/>
+          <w:lang w:val="en-ID"/>
+          <w14:ligatures w14:val="standardContextual"/>
+        </w:rPr>
+      </w:sdtEndPr>
+      <w:sdtContent>
+        <w:p>
+          <w:pPr>
+            <w:pStyle w:val="TOCHeading"/>
+          </w:pPr>
+          <w:r>
+            <w:t>Contents</w:t>
+          </w:r>
+        </w:p>
+        <w:p>
+          <w:pPr>
+            <w:pStyle w:val="TOC1"/>
+            <w:tabs>
+              <w:tab w:val="right" w:leader="dot" w:pos="9016"/>
+            </w:tabs>
+            <w:rPr>
+              <w:rFonts w:eastAsiaTheme="minorEastAsia"/>
+              <w:b/>
+              <w:bCs/>
+              <w:noProof/>
+              <w:lang w:eastAsia="en-ID"/>
+            </w:rPr>
+          </w:pPr>
+          <w:r>
+            <w:fldChar w:fldCharType="begin"/>
+          </w:r>
+          <w:r>
+            <w:instrText xml:space="preserve"> TOC \o "1-3" \h \z \u </w:instrText>
+          </w:r>
+          <w:r>
+            <w:fldChar w:fldCharType="separate"/>
+          </w:r>
+          <w:hyperlink w:anchor="_Toc179617029" w:history="1">
+            <w:r>
+              <w:rPr>
+                <w:rStyle w:val="Hyperlink"/>
+                <w:b/>
+                <w:bCs/>
+                <w:noProof/>
+              </w:rPr>
+              <w:t>Bài 03. Các câu lệnh cơ bản để quản lý file và thư mục</w:t>
+            </w:r>
+            <w:r>
+              <w:rPr>
+                <w:b/>
+                <w:bCs/>
+                <w:noProof/>
+                <w:webHidden/>
+              </w:rPr>
+              <w:tab/>
+            </w:r>
+            <w:r>
+              <w:rPr>
+                <w:b/>
+                <w:bCs/>
+                <w:noProof/>
+                <w:webHidden/>
+              </w:rPr>
+              <w:fldChar w:fldCharType="begin"/>
+            </w:r>
+            <w:r>
+              <w:rPr>
+                <w:b/>
+                <w:bCs/>
+                <w:noProof/>
+                <w:webHidden/>
+              </w:rPr>
+              <w:instrText xml:space="preserve"> PAGEREF _Toc179617029 \h </w:instrText>
+            </w:r>
+            <w:r>
+              <w:rPr>
+                <w:b/>
+                <w:bCs/>
+                <w:noProof/>
+                <w:webHidden/>
+              </w:rPr>
+            </w:r>
+            <w:r>
+              <w:rPr>
+                <w:b/>
+                <w:bCs/>
+                <w:noProof/>
+                <w:webHidden/>
+              </w:rPr>
+              <w:fldChar w:fldCharType="separate"/>
+            </w:r>
+            <w:r>
+              <w:rPr>
+                <w:b/>
+                <w:bCs/>
+                <w:noProof/>
+                <w:webHidden/>
+              </w:rPr>
+              <w:t>2</w:t>
+            </w:r>
+            <w:r>
+              <w:rPr>
+                <w:b/>
+                <w:bCs/>
+                <w:noProof/>
+                <w:webHidden/>
+              </w:rPr>
+              <w:fldChar w:fldCharType="end"/>
+            </w:r>
+          </w:hyperlink>
+        </w:p>
+        <w:p>
+          <w:pPr>
+            <w:pStyle w:val="TOC1"/>
+            <w:tabs>
+              <w:tab w:val="right" w:leader="dot" w:pos="9016"/>
+            </w:tabs>
+            <w:rPr>
+              <w:rFonts w:eastAsiaTheme="minorEastAsia"/>
+              <w:b/>
+              <w:bCs/>
+              <w:noProof/>
+              <w:lang w:eastAsia="en-ID"/>
+            </w:rPr>
+          </w:pPr>
+          <w:hyperlink w:anchor="_Toc179617030" w:history="1">
+            <w:r>
+              <w:rPr>
+                <w:rStyle w:val="Hyperlink"/>
+                <w:b/>
+                <w:bCs/>
+                <w:noProof/>
+              </w:rPr>
+              <w:t>Bài 04. Cách tạo Repository mới trong Git</w:t>
+            </w:r>
+            <w:r>
+              <w:rPr>
+                <w:b/>
+                <w:bCs/>
+                <w:noProof/>
+                <w:webHidden/>
+              </w:rPr>
+              <w:tab/>
+            </w:r>
+            <w:r>
+              <w:rPr>
+                <w:b/>
+                <w:bCs/>
+                <w:noProof/>
+                <w:webHidden/>
+              </w:rPr>
+              <w:fldChar w:fldCharType="begin"/>
+            </w:r>
+            <w:r>
+              <w:rPr>
+                <w:b/>
+                <w:bCs/>
+                <w:noProof/>
+                <w:webHidden/>
+              </w:rPr>
+              <w:instrText xml:space="preserve"> PAGEREF _Toc179617030 \h </w:instrText>
+            </w:r>
+            <w:r>
+              <w:rPr>
+                <w:b/>
+                <w:bCs/>
+                <w:noProof/>
+                <w:webHidden/>
+              </w:rPr>
+            </w:r>
+            <w:r>
+              <w:rPr>
+                <w:b/>
+                <w:bCs/>
+                <w:noProof/>
+                <w:webHidden/>
+              </w:rPr>
+              <w:fldChar w:fldCharType="separate"/>
+            </w:r>
+            <w:r>
+              <w:rPr>
+                <w:b/>
+                <w:bCs/>
+                <w:noProof/>
+                <w:webHidden/>
+              </w:rPr>
+              <w:t>2</w:t>
+            </w:r>
+            <w:r>
+              <w:rPr>
+                <w:b/>
+                <w:bCs/>
+                <w:noProof/>
+                <w:webHidden/>
+              </w:rPr>
+              <w:fldChar w:fldCharType="end"/>
+            </w:r>
+          </w:hyperlink>
+        </w:p>
+        <w:p>
+          <w:pPr>
+            <w:pStyle w:val="TOC1"/>
+            <w:tabs>
+              <w:tab w:val="right" w:leader="dot" w:pos="9016"/>
+            </w:tabs>
+            <w:rPr>
+              <w:rFonts w:eastAsiaTheme="minorEastAsia"/>
+              <w:b/>
+              <w:bCs/>
+              <w:noProof/>
+              <w:lang w:eastAsia="en-ID"/>
+            </w:rPr>
+          </w:pPr>
+          <w:hyperlink w:anchor="_Toc179617031" w:history="1">
+            <w:r>
+              <w:rPr>
+                <w:rStyle w:val="Hyperlink"/>
+                <w:b/>
+                <w:bCs/>
+                <w:noProof/>
+              </w:rPr>
+              <w:t>Bài 05. Cấu hình thông tin cho Repository</w:t>
+            </w:r>
+            <w:r>
+              <w:rPr>
+                <w:b/>
+                <w:bCs/>
+                <w:noProof/>
+                <w:webHidden/>
+              </w:rPr>
+              <w:tab/>
+            </w:r>
+            <w:r>
+              <w:rPr>
+                <w:b/>
+                <w:bCs/>
+                <w:noProof/>
+                <w:webHidden/>
+              </w:rPr>
+              <w:fldChar w:fldCharType="begin"/>
+            </w:r>
+            <w:r>
+              <w:rPr>
+                <w:b/>
+                <w:bCs/>
+                <w:noProof/>
+                <w:webHidden/>
+              </w:rPr>
+              <w:instrText xml:space="preserve"> PAGEREF _Toc179617031 \h </w:instrText>
+            </w:r>
+            <w:r>
+              <w:rPr>
+                <w:b/>
+                <w:bCs/>
+                <w:noProof/>
+                <w:webHidden/>
+              </w:rPr>
+            </w:r>
+            <w:r>
+              <w:rPr>
+                <w:b/>
+                <w:bCs/>
+                <w:noProof/>
+                <w:webHidden/>
+              </w:rPr>
+              <w:fldChar w:fldCharType="separate"/>
+            </w:r>
+            <w:r>
+              <w:rPr>
+                <w:b/>
+                <w:bCs/>
+                <w:noProof/>
+                <w:webHidden/>
+              </w:rPr>
+              <w:t>3</w:t>
+            </w:r>
+            <w:r>
+              <w:rPr>
+                <w:b/>
+                <w:bCs/>
+                <w:noProof/>
+                <w:webHidden/>
+              </w:rPr>
+              <w:fldChar w:fldCharType="end"/>
+            </w:r>
+          </w:hyperlink>
+        </w:p>
+        <w:p>
+          <w:pPr>
+            <w:pStyle w:val="TOC1"/>
+            <w:tabs>
+              <w:tab w:val="right" w:leader="dot" w:pos="9016"/>
+            </w:tabs>
+            <w:rPr>
+              <w:rFonts w:eastAsiaTheme="minorEastAsia"/>
+              <w:b/>
+              <w:bCs/>
+              <w:noProof/>
+              <w:lang w:eastAsia="en-ID"/>
+            </w:rPr>
+          </w:pPr>
+          <w:hyperlink w:anchor="_Toc179617032" w:history="1">
+            <w:r>
+              <w:rPr>
+                <w:rStyle w:val="Hyperlink"/>
+                <w:b/>
+                <w:bCs/>
+                <w:noProof/>
+              </w:rPr>
+              <w:t>Bài 06. Thực hành GIT add | GIT commit | GIT status | GIT diff | GIT log</w:t>
+            </w:r>
+            <w:r>
+              <w:rPr>
+                <w:b/>
+                <w:bCs/>
+                <w:noProof/>
+                <w:webHidden/>
+              </w:rPr>
+              <w:tab/>
+            </w:r>
+            <w:r>
+              <w:rPr>
+                <w:b/>
+                <w:bCs/>
+                <w:noProof/>
+                <w:webHidden/>
+              </w:rPr>
+              <w:fldChar w:fldCharType="begin"/>
+            </w:r>
+            <w:r>
+              <w:rPr>
+                <w:b/>
+                <w:bCs/>
+                <w:noProof/>
+                <w:webHidden/>
+              </w:rPr>
+              <w:instrText xml:space="preserve"> PAGEREF _Toc179617032 \h </w:instrText>
+            </w:r>
+            <w:r>
+              <w:rPr>
+                <w:b/>
+                <w:bCs/>
+                <w:noProof/>
+                <w:webHidden/>
+              </w:rPr>
+            </w:r>
+            <w:r>
+              <w:rPr>
+                <w:b/>
+                <w:bCs/>
+                <w:noProof/>
+                <w:webHidden/>
+              </w:rPr>
+              <w:fldChar w:fldCharType="separate"/>
+            </w:r>
+            <w:r>
+              <w:rPr>
+                <w:b/>
+                <w:bCs/>
+                <w:noProof/>
+                <w:webHidden/>
+              </w:rPr>
+              <w:t>4</w:t>
+            </w:r>
+            <w:r>
+              <w:rPr>
+                <w:b/>
+                <w:bCs/>
+                <w:noProof/>
+                <w:webHidden/>
+              </w:rPr>
+              <w:fldChar w:fldCharType="end"/>
+            </w:r>
+          </w:hyperlink>
+        </w:p>
+        <w:p>
+          <w:pPr>
+            <w:pStyle w:val="TOC1"/>
+            <w:tabs>
+              <w:tab w:val="right" w:leader="dot" w:pos="9016"/>
+            </w:tabs>
+            <w:rPr>
+              <w:rFonts w:eastAsiaTheme="minorEastAsia"/>
+              <w:b/>
+              <w:bCs/>
+              <w:noProof/>
+              <w:lang w:eastAsia="en-ID"/>
+            </w:rPr>
+          </w:pPr>
+          <w:hyperlink w:anchor="_Toc179617033" w:history="1">
+            <w:r>
+              <w:rPr>
+                <w:rStyle w:val="Hyperlink"/>
+                <w:b/>
+                <w:bCs/>
+                <w:noProof/>
+              </w:rPr>
+              <w:t>Bài 07. Cấu hình GITIGNORE để bỏ qua các file không cần giám sát</w:t>
+            </w:r>
+            <w:r>
+              <w:rPr>
+                <w:b/>
+                <w:bCs/>
+                <w:noProof/>
+                <w:webHidden/>
+              </w:rPr>
+              <w:tab/>
+            </w:r>
+            <w:r>
+              <w:rPr>
+                <w:b/>
+                <w:bCs/>
+                <w:noProof/>
+                <w:webHidden/>
+              </w:rPr>
+              <w:fldChar w:fldCharType="begin"/>
+            </w:r>
+            <w:r>
+              <w:rPr>
+                <w:b/>
+                <w:bCs/>
+                <w:noProof/>
+                <w:webHidden/>
+              </w:rPr>
+              <w:instrText xml:space="preserve"> PAGEREF _Toc179617033 \h </w:instrText>
+            </w:r>
+            <w:r>
+              <w:rPr>
+                <w:b/>
+                <w:bCs/>
+                <w:noProof/>
+                <w:webHidden/>
+              </w:rPr>
+            </w:r>
+            <w:r>
+              <w:rPr>
+                <w:b/>
+                <w:bCs/>
+                <w:noProof/>
+                <w:webHidden/>
+              </w:rPr>
+              <w:fldChar w:fldCharType="separate"/>
+            </w:r>
+            <w:r>
+              <w:rPr>
+                <w:b/>
+                <w:bCs/>
+                <w:noProof/>
+                <w:webHidden/>
+              </w:rPr>
+              <w:t>4</w:t>
+            </w:r>
+            <w:r>
+              <w:rPr>
+                <w:b/>
+                <w:bCs/>
+                <w:noProof/>
+                <w:webHidden/>
+              </w:rPr>
+              <w:fldChar w:fldCharType="end"/>
+            </w:r>
+          </w:hyperlink>
+        </w:p>
+        <w:p>
+          <w:pPr>
+            <w:pStyle w:val="TOC1"/>
+            <w:tabs>
+              <w:tab w:val="right" w:leader="dot" w:pos="9016"/>
+            </w:tabs>
+            <w:rPr>
+              <w:rFonts w:eastAsiaTheme="minorEastAsia"/>
+              <w:b/>
+              <w:bCs/>
+              <w:noProof/>
+              <w:lang w:eastAsia="en-ID"/>
+            </w:rPr>
+          </w:pPr>
+          <w:hyperlink w:anchor="_Toc179617034" w:history="1">
+            <w:r>
+              <w:rPr>
+                <w:rStyle w:val="Hyperlink"/>
+                <w:b/>
+                <w:bCs/>
+                <w:noProof/>
+              </w:rPr>
+              <w:t>Bài 08. Cách tương tác với Remote Repository</w:t>
+            </w:r>
+            <w:r>
+              <w:rPr>
+                <w:b/>
+                <w:bCs/>
+                <w:noProof/>
+                <w:webHidden/>
+              </w:rPr>
+              <w:tab/>
+            </w:r>
+            <w:r>
+              <w:rPr>
+                <w:b/>
+                <w:bCs/>
+                <w:noProof/>
+                <w:webHidden/>
+              </w:rPr>
+              <w:fldChar w:fldCharType="begin"/>
+            </w:r>
+            <w:r>
+              <w:rPr>
+                <w:b/>
+                <w:bCs/>
+                <w:noProof/>
+                <w:webHidden/>
+              </w:rPr>
+              <w:instrText xml:space="preserve"> PAGEREF _Toc179617034 \h </w:instrText>
+            </w:r>
+            <w:r>
+              <w:rPr>
+                <w:b/>
+                <w:bCs/>
+                <w:noProof/>
+                <w:webHidden/>
+              </w:rPr>
+            </w:r>
+            <w:r>
+              <w:rPr>
+                <w:b/>
+                <w:bCs/>
+                <w:noProof/>
+                <w:webHidden/>
+              </w:rPr>
+              <w:fldChar w:fldCharType="separate"/>
+            </w:r>
+            <w:r>
+              <w:rPr>
+                <w:b/>
+                <w:bCs/>
+                <w:noProof/>
+                <w:webHidden/>
+              </w:rPr>
+              <w:t>5</w:t>
+            </w:r>
+            <w:r>
+              <w:rPr>
+                <w:b/>
+                <w:bCs/>
+                <w:noProof/>
+                <w:webHidden/>
+              </w:rPr>
+              <w:fldChar w:fldCharType="end"/>
+            </w:r>
+          </w:hyperlink>
+        </w:p>
+        <w:p>
+          <w:pPr>
+            <w:pStyle w:val="TOC1"/>
+            <w:tabs>
+              <w:tab w:val="right" w:leader="dot" w:pos="9016"/>
+            </w:tabs>
+            <w:rPr>
+              <w:rFonts w:eastAsiaTheme="minorEastAsia"/>
+              <w:b/>
+              <w:bCs/>
+              <w:noProof/>
+              <w:lang w:eastAsia="en-ID"/>
+            </w:rPr>
+          </w:pPr>
+          <w:hyperlink w:anchor="_Toc179617035" w:history="1">
+            <w:r>
+              <w:rPr>
+                <w:rStyle w:val="Hyperlink"/>
+                <w:b/>
+                <w:bCs/>
+                <w:noProof/>
+              </w:rPr>
+              <w:t>Bài 10. Câu lệnh GIT CHECKOUT chuyển đổi giữa các commit trong Git</w:t>
+            </w:r>
+            <w:r>
+              <w:rPr>
+                <w:b/>
+                <w:bCs/>
+                <w:noProof/>
+                <w:webHidden/>
+              </w:rPr>
+              <w:tab/>
+            </w:r>
+            <w:r>
+              <w:rPr>
+                <w:b/>
+                <w:bCs/>
+                <w:noProof/>
+                <w:webHidden/>
+              </w:rPr>
+              <w:fldChar w:fldCharType="begin"/>
+            </w:r>
+            <w:r>
+              <w:rPr>
+                <w:b/>
+                <w:bCs/>
+                <w:noProof/>
+                <w:webHidden/>
+              </w:rPr>
+              <w:instrText xml:space="preserve"> PAGEREF _Toc179617035 \h </w:instrText>
+            </w:r>
+            <w:r>
+              <w:rPr>
+                <w:b/>
+                <w:bCs/>
+                <w:noProof/>
+                <w:webHidden/>
+              </w:rPr>
+            </w:r>
+            <w:r>
+              <w:rPr>
+                <w:b/>
+                <w:bCs/>
+                <w:noProof/>
+                <w:webHidden/>
+              </w:rPr>
+              <w:fldChar w:fldCharType="separate"/>
+            </w:r>
+            <w:r>
+              <w:rPr>
+                <w:b/>
+                <w:bCs/>
+                <w:noProof/>
+                <w:webHidden/>
+              </w:rPr>
+              <w:t>5</w:t>
+            </w:r>
+            <w:r>
+              <w:rPr>
+                <w:b/>
+                <w:bCs/>
+                <w:noProof/>
+                <w:webHidden/>
+              </w:rPr>
+              <w:fldChar w:fldCharType="end"/>
+            </w:r>
+          </w:hyperlink>
+        </w:p>
+        <w:p>
+          <w:pPr>
+            <w:pStyle w:val="TOC1"/>
+            <w:tabs>
+              <w:tab w:val="right" w:leader="dot" w:pos="9016"/>
+            </w:tabs>
+            <w:rPr>
+              <w:rFonts w:eastAsiaTheme="minorEastAsia"/>
+              <w:b/>
+              <w:bCs/>
+              <w:noProof/>
+              <w:lang w:eastAsia="en-ID"/>
+            </w:rPr>
+          </w:pPr>
+          <w:hyperlink w:anchor="_Toc179617036" w:history="1">
+            <w:r>
+              <w:rPr>
+                <w:rStyle w:val="Hyperlink"/>
+                <w:b/>
+                <w:bCs/>
+                <w:noProof/>
+              </w:rPr>
+              <w:t>Bài 11. Branches - cách làm việc với nhiều nhánh trong Git</w:t>
+            </w:r>
+            <w:r>
+              <w:rPr>
+                <w:b/>
+                <w:bCs/>
+                <w:noProof/>
+                <w:webHidden/>
+              </w:rPr>
+              <w:tab/>
+            </w:r>
+            <w:r>
+              <w:rPr>
+                <w:b/>
+                <w:bCs/>
+                <w:noProof/>
+                <w:webHidden/>
+              </w:rPr>
+              <w:fldChar w:fldCharType="begin"/>
+            </w:r>
+            <w:r>
+              <w:rPr>
+                <w:b/>
+                <w:bCs/>
+                <w:noProof/>
+                <w:webHidden/>
+              </w:rPr>
+              <w:instrText xml:space="preserve"> PAGEREF _Toc179617036 \h </w:instrText>
+            </w:r>
+            <w:r>
+              <w:rPr>
+                <w:b/>
+                <w:bCs/>
+                <w:noProof/>
+                <w:webHidden/>
+              </w:rPr>
+            </w:r>
+            <w:r>
+              <w:rPr>
+                <w:b/>
+                <w:bCs/>
+                <w:noProof/>
+                <w:webHidden/>
+              </w:rPr>
+              <w:fldChar w:fldCharType="separate"/>
+            </w:r>
+            <w:r>
+              <w:rPr>
+                <w:b/>
+                <w:bCs/>
+                <w:noProof/>
+                <w:webHidden/>
+              </w:rPr>
+              <w:t>6</w:t>
+            </w:r>
+            <w:r>
+              <w:rPr>
+                <w:b/>
+                <w:bCs/>
+                <w:noProof/>
+                <w:webHidden/>
+              </w:rPr>
+              <w:fldChar w:fldCharType="end"/>
+            </w:r>
+          </w:hyperlink>
+        </w:p>
+        <w:p>
+          <w:pPr>
+            <w:pStyle w:val="TOC1"/>
+            <w:tabs>
+              <w:tab w:val="right" w:leader="dot" w:pos="9016"/>
+            </w:tabs>
+            <w:rPr>
+              <w:rFonts w:eastAsiaTheme="minorEastAsia"/>
+              <w:b/>
+              <w:bCs/>
+              <w:noProof/>
+              <w:lang w:eastAsia="en-ID"/>
+            </w:rPr>
+          </w:pPr>
+          <w:hyperlink w:anchor="_Toc179617037" w:history="1">
+            <w:r>
+              <w:rPr>
+                <w:rStyle w:val="Hyperlink"/>
+                <w:b/>
+                <w:bCs/>
+                <w:noProof/>
+              </w:rPr>
+              <w:t xml:space="preserve">Bài 12. </w:t>
+            </w:r>
+            <w:r>
+              <w:rPr>
+                <w:rStyle w:val="Hyperlink"/>
+                <w:b/>
+                <w:bCs/>
+                <w:noProof/>
+                <w:highlight w:val="cyan"/>
+              </w:rPr>
+              <w:t>Git Merge</w:t>
+            </w:r>
+            <w:r>
+              <w:rPr>
+                <w:rStyle w:val="Hyperlink"/>
+                <w:b/>
+                <w:bCs/>
+                <w:noProof/>
+              </w:rPr>
+              <w:t xml:space="preserve"> - Kết hợp nội dung từ các nhánh</w:t>
+            </w:r>
+            <w:r>
+              <w:rPr>
+                <w:b/>
+                <w:bCs/>
+                <w:noProof/>
+                <w:webHidden/>
+              </w:rPr>
+              <w:tab/>
+            </w:r>
+            <w:r>
+              <w:rPr>
+                <w:b/>
+                <w:bCs/>
+                <w:noProof/>
+                <w:webHidden/>
+              </w:rPr>
+              <w:fldChar w:fldCharType="begin"/>
+            </w:r>
+            <w:r>
+              <w:rPr>
+                <w:b/>
+                <w:bCs/>
+                <w:noProof/>
+                <w:webHidden/>
+              </w:rPr>
+              <w:instrText xml:space="preserve"> PAGEREF _Toc179617037 \h </w:instrText>
+            </w:r>
+            <w:r>
+              <w:rPr>
+                <w:b/>
+                <w:bCs/>
+                <w:noProof/>
+                <w:webHidden/>
+              </w:rPr>
+            </w:r>
+            <w:r>
+              <w:rPr>
+                <w:b/>
+                <w:bCs/>
+                <w:noProof/>
+                <w:webHidden/>
+              </w:rPr>
+              <w:fldChar w:fldCharType="separate"/>
+            </w:r>
+            <w:r>
+              <w:rPr>
+                <w:b/>
+                <w:bCs/>
+                <w:noProof/>
+                <w:webHidden/>
+              </w:rPr>
+              <w:t>6</w:t>
+            </w:r>
+            <w:r>
+              <w:rPr>
+                <w:b/>
+                <w:bCs/>
+                <w:noProof/>
+                <w:webHidden/>
+              </w:rPr>
+              <w:fldChar w:fldCharType="end"/>
+            </w:r>
+          </w:hyperlink>
+        </w:p>
+        <w:p>
+          <w:pPr>
+            <w:pStyle w:val="TOC1"/>
+            <w:tabs>
+              <w:tab w:val="right" w:leader="dot" w:pos="9016"/>
+            </w:tabs>
+            <w:rPr>
+              <w:rFonts w:eastAsiaTheme="minorEastAsia"/>
+              <w:b/>
+              <w:bCs/>
+              <w:noProof/>
+              <w:lang w:eastAsia="en-ID"/>
+            </w:rPr>
+          </w:pPr>
+          <w:hyperlink w:anchor="_Toc179617038" w:history="1">
+            <w:r>
+              <w:rPr>
+                <w:rStyle w:val="Hyperlink"/>
+                <w:rFonts w:ascii="Arial" w:eastAsia="Times New Roman" w:hAnsi="Arial" w:cs="Arial"/>
+                <w:b/>
+                <w:bCs/>
+                <w:noProof/>
+                <w:kern w:val="36"/>
+                <w:lang w:eastAsia="en-ID"/>
+                <w14:ligatures w14:val="none"/>
+              </w:rPr>
+              <w:t>Bài 13. Git Rebase - tái cơ sở cho một nhánh trong Git</w:t>
+            </w:r>
+            <w:r>
+              <w:rPr>
+                <w:b/>
+                <w:bCs/>
+                <w:noProof/>
+                <w:webHidden/>
+              </w:rPr>
+              <w:tab/>
+            </w:r>
+            <w:r>
+              <w:rPr>
+                <w:b/>
+                <w:bCs/>
+                <w:noProof/>
+                <w:webHidden/>
+              </w:rPr>
+              <w:fldChar w:fldCharType="begin"/>
+            </w:r>
+            <w:r>
+              <w:rPr>
+                <w:b/>
+                <w:bCs/>
+                <w:noProof/>
+                <w:webHidden/>
+              </w:rPr>
+              <w:instrText xml:space="preserve"> PAGEREF _Toc179617038 \h </w:instrText>
+            </w:r>
+            <w:r>
+              <w:rPr>
+                <w:b/>
+                <w:bCs/>
+                <w:noProof/>
+                <w:webHidden/>
+              </w:rPr>
+            </w:r>
+            <w:r>
+              <w:rPr>
+                <w:b/>
+                <w:bCs/>
+                <w:noProof/>
+                <w:webHidden/>
+              </w:rPr>
+              <w:fldChar w:fldCharType="separate"/>
+            </w:r>
+            <w:r>
+              <w:rPr>
+                <w:b/>
+                <w:bCs/>
+                <w:noProof/>
+                <w:webHidden/>
+              </w:rPr>
+              <w:t>7</w:t>
+            </w:r>
+            <w:r>
+              <w:rPr>
+                <w:b/>
+                <w:bCs/>
+                <w:noProof/>
+                <w:webHidden/>
+              </w:rPr>
+              <w:fldChar w:fldCharType="end"/>
+            </w:r>
+          </w:hyperlink>
+        </w:p>
+        <w:p>
+          <w:pPr>
+            <w:pStyle w:val="TOC1"/>
+            <w:tabs>
+              <w:tab w:val="right" w:leader="dot" w:pos="9016"/>
+            </w:tabs>
+            <w:rPr>
+              <w:rFonts w:eastAsiaTheme="minorEastAsia"/>
+              <w:b/>
+              <w:bCs/>
+              <w:noProof/>
+              <w:lang w:eastAsia="en-ID"/>
+            </w:rPr>
+          </w:pPr>
+          <w:hyperlink w:anchor="_Toc179617039" w:history="1">
+            <w:r>
+              <w:rPr>
+                <w:rStyle w:val="Hyperlink"/>
+                <w:b/>
+                <w:bCs/>
+                <w:noProof/>
+              </w:rPr>
+              <w:t>Bài 14. Cách xóa nhánh trong GIT</w:t>
+            </w:r>
+            <w:r>
+              <w:rPr>
+                <w:b/>
+                <w:bCs/>
+                <w:noProof/>
+                <w:webHidden/>
+              </w:rPr>
+              <w:tab/>
+            </w:r>
+            <w:r>
+              <w:rPr>
+                <w:b/>
+                <w:bCs/>
+                <w:noProof/>
+                <w:webHidden/>
+              </w:rPr>
+              <w:fldChar w:fldCharType="begin"/>
+            </w:r>
+            <w:r>
+              <w:rPr>
+                <w:b/>
+                <w:bCs/>
+                <w:noProof/>
+                <w:webHidden/>
+              </w:rPr>
+              <w:instrText xml:space="preserve"> PAGEREF _Toc179617039 \h </w:instrText>
+            </w:r>
+            <w:r>
+              <w:rPr>
+                <w:b/>
+                <w:bCs/>
+                <w:noProof/>
+                <w:webHidden/>
+              </w:rPr>
+            </w:r>
+            <w:r>
+              <w:rPr>
+                <w:b/>
+                <w:bCs/>
+                <w:noProof/>
+                <w:webHidden/>
+              </w:rPr>
+              <w:fldChar w:fldCharType="separate"/>
+            </w:r>
+            <w:r>
+              <w:rPr>
+                <w:b/>
+                <w:bCs/>
+                <w:noProof/>
+                <w:webHidden/>
+              </w:rPr>
+              <w:t>8</w:t>
+            </w:r>
+            <w:r>
+              <w:rPr>
+                <w:b/>
+                <w:bCs/>
+                <w:noProof/>
+                <w:webHidden/>
+              </w:rPr>
+              <w:fldChar w:fldCharType="end"/>
+            </w:r>
+          </w:hyperlink>
+        </w:p>
+        <w:p>
+          <w:pPr>
+            <w:pStyle w:val="TOC1"/>
+            <w:tabs>
+              <w:tab w:val="right" w:leader="dot" w:pos="9016"/>
+            </w:tabs>
+            <w:rPr>
+              <w:rFonts w:eastAsiaTheme="minorEastAsia"/>
+              <w:b/>
+              <w:bCs/>
+              <w:noProof/>
+              <w:lang w:eastAsia="en-ID"/>
+            </w:rPr>
+          </w:pPr>
+          <w:hyperlink w:anchor="_Toc179617040" w:history="1">
+            <w:r>
+              <w:rPr>
+                <w:rStyle w:val="Hyperlink"/>
+                <w:b/>
+                <w:bCs/>
+                <w:noProof/>
+              </w:rPr>
+              <w:t>Bài 15. Git Reset - Hủy bỏ commit</w:t>
+            </w:r>
+            <w:r>
+              <w:rPr>
+                <w:b/>
+                <w:bCs/>
+                <w:noProof/>
+                <w:webHidden/>
+              </w:rPr>
+              <w:tab/>
+            </w:r>
+            <w:r>
+              <w:rPr>
+                <w:b/>
+                <w:bCs/>
+                <w:noProof/>
+                <w:webHidden/>
+              </w:rPr>
+              <w:fldChar w:fldCharType="begin"/>
+            </w:r>
+            <w:r>
+              <w:rPr>
+                <w:b/>
+                <w:bCs/>
+                <w:noProof/>
+                <w:webHidden/>
+              </w:rPr>
+              <w:instrText xml:space="preserve"> PAGEREF _Toc179617040 \h </w:instrText>
+            </w:r>
+            <w:r>
+              <w:rPr>
+                <w:b/>
+                <w:bCs/>
+                <w:noProof/>
+                <w:webHidden/>
+              </w:rPr>
+            </w:r>
+            <w:r>
+              <w:rPr>
+                <w:b/>
+                <w:bCs/>
+                <w:noProof/>
+                <w:webHidden/>
+              </w:rPr>
+              <w:fldChar w:fldCharType="separate"/>
+            </w:r>
+            <w:r>
+              <w:rPr>
+                <w:b/>
+                <w:bCs/>
+                <w:noProof/>
+                <w:webHidden/>
+              </w:rPr>
+              <w:t>9</w:t>
+            </w:r>
+            <w:r>
+              <w:rPr>
+                <w:b/>
+                <w:bCs/>
+                <w:noProof/>
+                <w:webHidden/>
+              </w:rPr>
+              <w:fldChar w:fldCharType="end"/>
+            </w:r>
+          </w:hyperlink>
+        </w:p>
+        <w:p>
+          <w:pPr>
+            <w:pStyle w:val="TOC1"/>
+            <w:tabs>
+              <w:tab w:val="right" w:leader="dot" w:pos="9016"/>
+            </w:tabs>
+            <w:rPr>
+              <w:rFonts w:eastAsiaTheme="minorEastAsia"/>
+              <w:b/>
+              <w:bCs/>
+              <w:noProof/>
+              <w:lang w:eastAsia="en-ID"/>
+            </w:rPr>
+          </w:pPr>
+          <w:hyperlink w:anchor="_Toc179617041" w:history="1">
+            <w:r>
+              <w:rPr>
+                <w:rStyle w:val="Hyperlink"/>
+                <w:b/>
+                <w:bCs/>
+                <w:noProof/>
+              </w:rPr>
+              <w:t>Bài 16. Git Revert - Quay lại các commit trước đây</w:t>
+            </w:r>
+            <w:r>
+              <w:rPr>
+                <w:b/>
+                <w:bCs/>
+                <w:noProof/>
+                <w:webHidden/>
+              </w:rPr>
+              <w:tab/>
+            </w:r>
+            <w:r>
+              <w:rPr>
+                <w:b/>
+                <w:bCs/>
+                <w:noProof/>
+                <w:webHidden/>
+              </w:rPr>
+              <w:fldChar w:fldCharType="begin"/>
+            </w:r>
+            <w:r>
+              <w:rPr>
+                <w:b/>
+                <w:bCs/>
+                <w:noProof/>
+                <w:webHidden/>
+              </w:rPr>
+              <w:instrText xml:space="preserve"> PAGEREF _Toc179617041 \h </w:instrText>
+            </w:r>
+            <w:r>
+              <w:rPr>
+                <w:b/>
+                <w:bCs/>
+                <w:noProof/>
+                <w:webHidden/>
+              </w:rPr>
+            </w:r>
+            <w:r>
+              <w:rPr>
+                <w:b/>
+                <w:bCs/>
+                <w:noProof/>
+                <w:webHidden/>
+              </w:rPr>
+              <w:fldChar w:fldCharType="separate"/>
+            </w:r>
+            <w:r>
+              <w:rPr>
+                <w:b/>
+                <w:bCs/>
+                <w:noProof/>
+                <w:webHidden/>
+              </w:rPr>
+              <w:t>10</w:t>
+            </w:r>
+            <w:r>
+              <w:rPr>
+                <w:b/>
+                <w:bCs/>
+                <w:noProof/>
+                <w:webHidden/>
+              </w:rPr>
+              <w:fldChar w:fldCharType="end"/>
+            </w:r>
+          </w:hyperlink>
+        </w:p>
+        <w:p>
+          <w:pPr>
+            <w:pStyle w:val="TOC1"/>
+            <w:tabs>
+              <w:tab w:val="right" w:leader="dot" w:pos="9016"/>
+            </w:tabs>
+            <w:rPr>
+              <w:rFonts w:eastAsiaTheme="minorEastAsia"/>
+              <w:b/>
+              <w:bCs/>
+              <w:noProof/>
+              <w:lang w:eastAsia="en-ID"/>
+            </w:rPr>
+          </w:pPr>
+          <w:hyperlink w:anchor="_Toc179617042" w:history="1">
+            <w:r>
+              <w:rPr>
+                <w:rStyle w:val="Hyperlink"/>
+                <w:b/>
+                <w:bCs/>
+                <w:noProof/>
+              </w:rPr>
+              <w:t>Làm việc với Github</w:t>
+            </w:r>
+            <w:r>
+              <w:rPr>
+                <w:b/>
+                <w:bCs/>
+                <w:noProof/>
+                <w:webHidden/>
+              </w:rPr>
+              <w:tab/>
+            </w:r>
+            <w:r>
+              <w:rPr>
+                <w:b/>
+                <w:bCs/>
+                <w:noProof/>
+                <w:webHidden/>
+              </w:rPr>
+              <w:fldChar w:fldCharType="begin"/>
+            </w:r>
+            <w:r>
+              <w:rPr>
+                <w:b/>
+                <w:bCs/>
+                <w:noProof/>
+                <w:webHidden/>
+              </w:rPr>
+              <w:instrText xml:space="preserve"> PAGEREF _Toc179617042 \h </w:instrText>
+            </w:r>
+            <w:r>
+              <w:rPr>
+                <w:b/>
+                <w:bCs/>
+                <w:noProof/>
+                <w:webHidden/>
+              </w:rPr>
+            </w:r>
+            <w:r>
+              <w:rPr>
+                <w:b/>
+                <w:bCs/>
+                <w:noProof/>
+                <w:webHidden/>
+              </w:rPr>
+              <w:fldChar w:fldCharType="separate"/>
+            </w:r>
+            <w:r>
+              <w:rPr>
+                <w:b/>
+                <w:bCs/>
+                <w:noProof/>
+                <w:webHidden/>
+              </w:rPr>
+              <w:t>11</w:t>
+            </w:r>
+            <w:r>
+              <w:rPr>
+                <w:b/>
+                <w:bCs/>
+                <w:noProof/>
+                <w:webHidden/>
+              </w:rPr>
+              <w:fldChar w:fldCharType="end"/>
+            </w:r>
+          </w:hyperlink>
+        </w:p>
+        <w:p>
+          <w:pPr>
+            <w:pStyle w:val="TOC2"/>
+            <w:tabs>
+              <w:tab w:val="right" w:leader="dot" w:pos="9016"/>
+            </w:tabs>
+            <w:rPr>
+              <w:rFonts w:eastAsiaTheme="minorEastAsia"/>
+              <w:noProof/>
+              <w:lang w:eastAsia="en-ID"/>
+            </w:rPr>
+          </w:pPr>
+          <w:hyperlink w:anchor="_Toc179617043" w:history="1">
+            <w:r>
+              <w:rPr>
+                <w:rStyle w:val="Hyperlink"/>
+                <w:noProof/>
+              </w:rPr>
+              <w:t>Bài 19. Cách clone dự án từ GitHub về máy</w:t>
+            </w:r>
+            <w:r>
+              <w:rPr>
+                <w:noProof/>
+                <w:webHidden/>
+              </w:rPr>
+              <w:tab/>
+            </w:r>
+            <w:r>
+              <w:rPr>
+                <w:noProof/>
+                <w:webHidden/>
+              </w:rPr>
+              <w:fldChar w:fldCharType="begin"/>
+            </w:r>
+            <w:r>
+              <w:rPr>
+                <w:noProof/>
+                <w:webHidden/>
+              </w:rPr>
+              <w:instrText xml:space="preserve"> PAGEREF _Toc179617043 \h </w:instrText>
+            </w:r>
+            <w:r>
+              <w:rPr>
+                <w:noProof/>
+                <w:webHidden/>
+              </w:rPr>
+            </w:r>
+            <w:r>
+              <w:rPr>
+                <w:noProof/>
+                <w:webHidden/>
+              </w:rPr>
+              <w:fldChar w:fldCharType="separate"/>
+            </w:r>
+            <w:r>
+              <w:rPr>
+                <w:noProof/>
+                <w:webHidden/>
+              </w:rPr>
+              <w:t>11</w:t>
+            </w:r>
+            <w:r>
+              <w:rPr>
+                <w:noProof/>
+                <w:webHidden/>
+              </w:rPr>
+              <w:fldChar w:fldCharType="end"/>
+            </w:r>
+          </w:hyperlink>
+        </w:p>
+        <w:p>
+          <w:pPr>
+            <w:pStyle w:val="TOC2"/>
+            <w:tabs>
+              <w:tab w:val="right" w:leader="dot" w:pos="9016"/>
+            </w:tabs>
+            <w:rPr>
+              <w:rFonts w:eastAsiaTheme="minorEastAsia"/>
+              <w:noProof/>
+              <w:lang w:eastAsia="en-ID"/>
+            </w:rPr>
+          </w:pPr>
+          <w:hyperlink w:anchor="_Toc179617044" w:history="1">
+            <w:r>
+              <w:rPr>
+                <w:rStyle w:val="Hyperlink"/>
+                <w:noProof/>
+              </w:rPr>
+              <w:t>Bài 20. Đẩy dự án từ máy cá nhân lên GitHub</w:t>
+            </w:r>
+            <w:r>
+              <w:rPr>
+                <w:noProof/>
+                <w:webHidden/>
+              </w:rPr>
+              <w:tab/>
+            </w:r>
+            <w:r>
+              <w:rPr>
+                <w:noProof/>
+                <w:webHidden/>
+              </w:rPr>
+              <w:fldChar w:fldCharType="begin"/>
+            </w:r>
+            <w:r>
+              <w:rPr>
+                <w:noProof/>
+                <w:webHidden/>
+              </w:rPr>
+              <w:instrText xml:space="preserve"> PAGEREF _Toc179617044 \h </w:instrText>
+            </w:r>
+            <w:r>
+              <w:rPr>
+                <w:noProof/>
+                <w:webHidden/>
+              </w:rPr>
+            </w:r>
+            <w:r>
+              <w:rPr>
+                <w:noProof/>
+                <w:webHidden/>
+              </w:rPr>
+              <w:fldChar w:fldCharType="separate"/>
+            </w:r>
+            <w:r>
+              <w:rPr>
+                <w:noProof/>
+                <w:webHidden/>
+              </w:rPr>
+              <w:t>12</w:t>
+            </w:r>
+            <w:r>
+              <w:rPr>
+                <w:noProof/>
+                <w:webHidden/>
+              </w:rPr>
+              <w:fldChar w:fldCharType="end"/>
+            </w:r>
+          </w:hyperlink>
+        </w:p>
+        <w:p>
+          <w:pPr>
+            <w:pStyle w:val="TOC2"/>
+            <w:tabs>
+              <w:tab w:val="right" w:leader="dot" w:pos="9016"/>
+            </w:tabs>
+            <w:rPr>
+              <w:rFonts w:eastAsiaTheme="minorEastAsia"/>
+              <w:noProof/>
+              <w:lang w:eastAsia="en-ID"/>
+            </w:rPr>
+          </w:pPr>
+          <w:hyperlink w:anchor="_Toc179617045" w:history="1">
+            <w:r>
+              <w:rPr>
+                <w:rStyle w:val="Hyperlink"/>
+                <w:noProof/>
+              </w:rPr>
+              <w:t>Bài 21. Fork và cập nhật dựa trên Repo của người khác trên GitHub</w:t>
+            </w:r>
+            <w:r>
+              <w:rPr>
+                <w:noProof/>
+                <w:webHidden/>
+              </w:rPr>
+              <w:tab/>
+            </w:r>
+            <w:r>
+              <w:rPr>
+                <w:noProof/>
+                <w:webHidden/>
+              </w:rPr>
+              <w:fldChar w:fldCharType="begin"/>
+            </w:r>
+            <w:r>
+              <w:rPr>
+                <w:noProof/>
+                <w:webHidden/>
+              </w:rPr>
+              <w:instrText xml:space="preserve"> PAGEREF _Toc179617045 \h </w:instrText>
+            </w:r>
+            <w:r>
+              <w:rPr>
+                <w:noProof/>
+                <w:webHidden/>
+              </w:rPr>
+            </w:r>
+            <w:r>
+              <w:rPr>
+                <w:noProof/>
+                <w:webHidden/>
+              </w:rPr>
+              <w:fldChar w:fldCharType="separate"/>
+            </w:r>
+            <w:r>
+              <w:rPr>
+                <w:noProof/>
+                <w:webHidden/>
+              </w:rPr>
+              <w:t>13</w:t>
+            </w:r>
+            <w:r>
+              <w:rPr>
+                <w:noProof/>
+                <w:webHidden/>
+              </w:rPr>
+              <w:fldChar w:fldCharType="end"/>
+            </w:r>
+          </w:hyperlink>
+        </w:p>
+        <w:p>
+          <w:pPr>
+            <w:pStyle w:val="TOC2"/>
+            <w:tabs>
+              <w:tab w:val="right" w:leader="dot" w:pos="9016"/>
+            </w:tabs>
+            <w:rPr>
+              <w:rFonts w:eastAsiaTheme="minorEastAsia"/>
+              <w:noProof/>
+              <w:lang w:eastAsia="en-ID"/>
+            </w:rPr>
+          </w:pPr>
+          <w:hyperlink w:anchor="_Toc179617046" w:history="1">
+            <w:r>
+              <w:rPr>
+                <w:rStyle w:val="Hyperlink"/>
+                <w:noProof/>
+              </w:rPr>
+              <w:t>Bài 22. Cách tạo Pull Request trong Github</w:t>
+            </w:r>
+            <w:r>
+              <w:rPr>
+                <w:noProof/>
+                <w:webHidden/>
+              </w:rPr>
+              <w:tab/>
+            </w:r>
+            <w:r>
+              <w:rPr>
+                <w:noProof/>
+                <w:webHidden/>
+              </w:rPr>
+              <w:fldChar w:fldCharType="begin"/>
+            </w:r>
+            <w:r>
+              <w:rPr>
+                <w:noProof/>
+                <w:webHidden/>
+              </w:rPr>
+              <w:instrText xml:space="preserve"> PAGEREF _Toc179617046 \h </w:instrText>
+            </w:r>
+            <w:r>
+              <w:rPr>
+                <w:noProof/>
+                <w:webHidden/>
+              </w:rPr>
+            </w:r>
+            <w:r>
+              <w:rPr>
+                <w:noProof/>
+                <w:webHidden/>
+              </w:rPr>
+              <w:fldChar w:fldCharType="separate"/>
+            </w:r>
+            <w:r>
+              <w:rPr>
+                <w:noProof/>
+                <w:webHidden/>
+              </w:rPr>
+              <w:t>13</w:t>
+            </w:r>
+            <w:r>
+              <w:rPr>
+                <w:noProof/>
+                <w:webHidden/>
+              </w:rPr>
+              <w:fldChar w:fldCharType="end"/>
+            </w:r>
+          </w:hyperlink>
+        </w:p>
+        <w:p>
+          <w:pPr>
+            <w:pStyle w:val="TOC2"/>
+            <w:tabs>
+              <w:tab w:val="right" w:leader="dot" w:pos="9016"/>
+            </w:tabs>
+            <w:rPr>
+              <w:rFonts w:eastAsiaTheme="minorEastAsia"/>
+              <w:noProof/>
+              <w:lang w:eastAsia="en-ID"/>
+            </w:rPr>
+          </w:pPr>
+          <w:hyperlink w:anchor="_Toc179617047" w:history="1">
+            <w:r>
+              <w:rPr>
+                <w:rStyle w:val="Hyperlink"/>
+                <w:noProof/>
+              </w:rPr>
+              <w:t>Bài 23. Cài đặt và sử dụng GitHub Desktop</w:t>
+            </w:r>
+            <w:r>
+              <w:rPr>
+                <w:noProof/>
+                <w:webHidden/>
+              </w:rPr>
+              <w:tab/>
+            </w:r>
+            <w:r>
+              <w:rPr>
+                <w:noProof/>
+                <w:webHidden/>
+              </w:rPr>
+              <w:fldChar w:fldCharType="begin"/>
+            </w:r>
+            <w:r>
+              <w:rPr>
+                <w:noProof/>
+                <w:webHidden/>
+              </w:rPr>
+              <w:instrText xml:space="preserve"> PAGEREF _Toc179617047 \h </w:instrText>
+            </w:r>
+            <w:r>
+              <w:rPr>
+                <w:noProof/>
+                <w:webHidden/>
+              </w:rPr>
+            </w:r>
+            <w:r>
+              <w:rPr>
+                <w:noProof/>
+                <w:webHidden/>
+              </w:rPr>
+              <w:fldChar w:fldCharType="separate"/>
+            </w:r>
+            <w:r>
+              <w:rPr>
+                <w:noProof/>
+                <w:webHidden/>
+              </w:rPr>
+              <w:t>13</w:t>
+            </w:r>
+            <w:r>
+              <w:rPr>
+                <w:noProof/>
+                <w:webHidden/>
+              </w:rPr>
+              <w:fldChar w:fldCharType="end"/>
+            </w:r>
+          </w:hyperlink>
+        </w:p>
+        <w:p>
+          <w:pPr>
+            <w:pStyle w:val="TOC2"/>
+            <w:tabs>
+              <w:tab w:val="right" w:leader="dot" w:pos="9016"/>
+            </w:tabs>
+            <w:rPr>
+              <w:rFonts w:eastAsiaTheme="minorEastAsia"/>
+              <w:noProof/>
+              <w:lang w:eastAsia="en-ID"/>
+            </w:rPr>
+          </w:pPr>
+          <w:hyperlink w:anchor="_Toc179617048" w:history="1">
+            <w:r>
+              <w:rPr>
+                <w:rStyle w:val="Hyperlink"/>
+                <w:noProof/>
+              </w:rPr>
+              <w:t>Bài 24. Sử dụng Git và GitHub trong Visual Studio Code</w:t>
+            </w:r>
+            <w:r>
+              <w:rPr>
+                <w:noProof/>
+                <w:webHidden/>
+              </w:rPr>
+              <w:tab/>
+            </w:r>
+            <w:r>
+              <w:rPr>
+                <w:noProof/>
+                <w:webHidden/>
+              </w:rPr>
+              <w:fldChar w:fldCharType="begin"/>
+            </w:r>
+            <w:r>
+              <w:rPr>
+                <w:noProof/>
+                <w:webHidden/>
+              </w:rPr>
+              <w:instrText xml:space="preserve"> PAGEREF _Toc179617048 \h </w:instrText>
+            </w:r>
+            <w:r>
+              <w:rPr>
+                <w:noProof/>
+                <w:webHidden/>
+              </w:rPr>
+            </w:r>
+            <w:r>
+              <w:rPr>
+                <w:noProof/>
+                <w:webHidden/>
+              </w:rPr>
+              <w:fldChar w:fldCharType="separate"/>
+            </w:r>
+            <w:r>
+              <w:rPr>
+                <w:noProof/>
+                <w:webHidden/>
+              </w:rPr>
+              <w:t>13</w:t>
+            </w:r>
+            <w:r>
+              <w:rPr>
+                <w:noProof/>
+                <w:webHidden/>
+              </w:rPr>
+              <w:fldChar w:fldCharType="end"/>
+            </w:r>
+          </w:hyperlink>
+        </w:p>
+        <w:p>
+          <w:r>
+            <w:rPr>
+              <w:b/>
+              <w:bCs/>
+              <w:noProof/>
+            </w:rPr>
+            <w:fldChar w:fldCharType="end"/>
+          </w:r>
+        </w:p>
+      </w:sdtContent>
+    </w:sdt>
     <w:p>
       <w:pPr>
         <w:jc w:val="center"/>
@@ -12,34 +1739,114 @@
           <w:szCs w:val="40"/>
         </w:rPr>
       </w:pPr>
-      <w:r>
-        <w:rPr>
-          <w:b/>
-          <w:bCs/>
-          <w:sz w:val="40"/>
-          <w:szCs w:val="40"/>
-        </w:rPr>
+    </w:p>
+    <w:p>
+      <w:pPr>
+        <w:jc w:val="center"/>
+        <w:rPr>
+          <w:b/>
+          <w:bCs/>
+          <w:sz w:val="40"/>
+          <w:szCs w:val="40"/>
+        </w:rPr>
+      </w:pPr>
+    </w:p>
+    <w:p>
+      <w:pPr>
+        <w:jc w:val="center"/>
+        <w:rPr>
+          <w:b/>
+          <w:bCs/>
+          <w:sz w:val="40"/>
+          <w:szCs w:val="40"/>
+        </w:rPr>
+      </w:pPr>
+    </w:p>
+    <w:p>
+      <w:pPr>
+        <w:jc w:val="center"/>
+        <w:rPr>
+          <w:b/>
+          <w:bCs/>
+          <w:sz w:val="40"/>
+          <w:szCs w:val="40"/>
+        </w:rPr>
+      </w:pPr>
+    </w:p>
+    <w:p>
+      <w:pPr>
+        <w:jc w:val="center"/>
+        <w:rPr>
+          <w:b/>
+          <w:bCs/>
+          <w:sz w:val="40"/>
+          <w:szCs w:val="40"/>
+        </w:rPr>
+      </w:pPr>
+    </w:p>
+    <w:p>
+      <w:pPr>
+        <w:jc w:val="center"/>
+        <w:rPr>
+          <w:b/>
+          <w:bCs/>
+          <w:sz w:val="40"/>
+          <w:szCs w:val="40"/>
+        </w:rPr>
+      </w:pPr>
+    </w:p>
+    <w:p>
+      <w:pPr>
+        <w:jc w:val="center"/>
+        <w:rPr>
+          <w:b/>
+          <w:bCs/>
+          <w:sz w:val="40"/>
+          <w:szCs w:val="40"/>
+        </w:rPr>
+      </w:pPr>
+    </w:p>
+    <w:p>
+      <w:pPr>
+        <w:jc w:val="center"/>
+        <w:rPr>
+          <w:b/>
+          <w:bCs/>
+          <w:sz w:val="40"/>
+          <w:szCs w:val="40"/>
+        </w:rPr>
+      </w:pPr>
+      <w:r>
+        <w:rPr>
+          <w:b/>
+          <w:bCs/>
+          <w:sz w:val="40"/>
+          <w:szCs w:val="40"/>
+        </w:rPr>
+        <w:lastRenderedPageBreak/>
         <w:t>Những dòng được highlight là câu lệnh</w:t>
       </w:r>
     </w:p>
     <w:p>
       <w:pPr>
-        <w:rPr>
-          <w:b/>
-          <w:bCs/>
-          <w:sz w:val="40"/>
-          <w:szCs w:val="40"/>
-        </w:rPr>
-      </w:pPr>
-      <w:r>
-        <w:rPr>
-          <w:b/>
-          <w:bCs/>
+        <w:pStyle w:val="Heading1"/>
+        <w:jc w:val="center"/>
+        <w:rPr>
+          <w:b w:val="0"/>
+          <w:bCs w:val="0"/>
+          <w:sz w:val="40"/>
+          <w:szCs w:val="40"/>
+        </w:rPr>
+      </w:pPr>
+      <w:bookmarkStart w:id="0" w:name="_Toc179617029"/>
+      <w:r>
+        <w:rPr>
           <w:sz w:val="40"/>
           <w:szCs w:val="40"/>
         </w:rPr>
         <w:t>Bài 03. Các câu lệnh cơ bản để quản lý file và thư mục</w:t>
       </w:r>
+      <w:bookmarkEnd w:id="0"/>
     </w:p>
     <w:p>
       <w:pPr>
@@ -546,23 +2353,23 @@
     </w:p>
     <w:p>
       <w:pPr>
-        <w:jc w:val="center"/>
-        <w:rPr>
-          <w:b/>
-          <w:bCs/>
-          <w:sz w:val="40"/>
-          <w:szCs w:val="40"/>
-        </w:rPr>
-      </w:pPr>
-      <w:r>
-        <w:rPr>
-          <w:b/>
-          <w:bCs/>
+        <w:pStyle w:val="Heading1"/>
+        <w:rPr>
+          <w:b w:val="0"/>
+          <w:bCs w:val="0"/>
+          <w:sz w:val="40"/>
+          <w:szCs w:val="40"/>
+        </w:rPr>
+      </w:pPr>
+      <w:bookmarkStart w:id="1" w:name="_Toc179617030"/>
+      <w:r>
+        <w:rPr>
           <w:sz w:val="40"/>
           <w:szCs w:val="40"/>
         </w:rPr>
         <w:t>Bài 04. Cách tạo Repository mới trong Git</w:t>
       </w:r>
+      <w:bookmarkEnd w:id="1"/>
     </w:p>
     <w:p>
       <w:pPr>
@@ -936,6 +2743,7 @@
           <w:szCs w:val="28"/>
           <w:highlight w:val="cyan"/>
         </w:rPr>
+        <w:lastRenderedPageBreak/>
         <w:t>git init [repo name]</w:t>
       </w:r>
       <w:r>
@@ -996,7 +2804,6 @@
           <w:szCs w:val="28"/>
           <w:highlight w:val="cyan"/>
         </w:rPr>
-        <w:lastRenderedPageBreak/>
         <w:t>git config -l</w:t>
       </w:r>
       <w:r>
@@ -1125,23 +2932,23 @@
     </w:p>
     <w:p>
       <w:pPr>
-        <w:jc w:val="center"/>
-        <w:rPr>
-          <w:b/>
-          <w:bCs/>
-          <w:sz w:val="40"/>
-          <w:szCs w:val="40"/>
-        </w:rPr>
-      </w:pPr>
-      <w:r>
-        <w:rPr>
-          <w:b/>
-          <w:bCs/>
+        <w:pStyle w:val="Heading1"/>
+        <w:rPr>
+          <w:b w:val="0"/>
+          <w:bCs w:val="0"/>
+          <w:sz w:val="40"/>
+          <w:szCs w:val="40"/>
+        </w:rPr>
+      </w:pPr>
+      <w:bookmarkStart w:id="2" w:name="_Toc179617031"/>
+      <w:r>
+        <w:rPr>
           <w:sz w:val="40"/>
           <w:szCs w:val="40"/>
         </w:rPr>
         <w:t>Bài 05. Cấu hình thông tin cho Repository</w:t>
       </w:r>
+      <w:bookmarkEnd w:id="2"/>
     </w:p>
     <w:p>
       <w:pPr>
@@ -1172,7 +2979,7 @@
                     <pic:cNvPicPr/>
                   </pic:nvPicPr>
                   <pic:blipFill>
-                    <a:blip r:embed="rId5"/>
+                    <a:blip r:embed="rId6"/>
                     <a:stretch>
                       <a:fillRect/>
                     </a:stretch>
@@ -1265,44 +3072,34 @@
     </w:p>
     <w:p>
       <w:pPr>
-        <w:rPr>
-          <w:b/>
-          <w:bCs/>
-          <w:sz w:val="28"/>
-          <w:szCs w:val="28"/>
-        </w:rPr>
-      </w:pPr>
-    </w:p>
-    <w:p>
-      <w:pPr>
-        <w:rPr>
-          <w:b/>
-          <w:bCs/>
-          <w:sz w:val="28"/>
-          <w:szCs w:val="28"/>
-        </w:rPr>
-      </w:pPr>
-    </w:p>
-    <w:p>
-      <w:pPr>
-        <w:jc w:val="center"/>
-        <w:rPr>
-          <w:b/>
-          <w:bCs/>
-          <w:sz w:val="40"/>
-          <w:szCs w:val="40"/>
-        </w:rPr>
-      </w:pPr>
-      <w:r>
-        <w:rPr>
-          <w:b/>
-          <w:bCs/>
-          <w:sz w:val="40"/>
-          <w:szCs w:val="40"/>
-        </w:rPr>
-        <w:lastRenderedPageBreak/>
+        <w:pStyle w:val="Heading1"/>
+        <w:rPr>
+          <w:b w:val="0"/>
+          <w:bCs w:val="0"/>
+          <w:sz w:val="28"/>
+          <w:szCs w:val="28"/>
+        </w:rPr>
+      </w:pPr>
+    </w:p>
+    <w:p>
+      <w:pPr>
+        <w:pStyle w:val="Heading1"/>
+        <w:rPr>
+          <w:b w:val="0"/>
+          <w:bCs w:val="0"/>
+          <w:sz w:val="40"/>
+          <w:szCs w:val="40"/>
+        </w:rPr>
+      </w:pPr>
+      <w:bookmarkStart w:id="3" w:name="_Toc179617032"/>
+      <w:r>
+        <w:rPr>
+          <w:sz w:val="40"/>
+          <w:szCs w:val="40"/>
+        </w:rPr>
         <w:t>Bài 06. Thực hành GIT add | GIT commit | GIT status | GIT diff | GIT log</w:t>
       </w:r>
+      <w:bookmarkEnd w:id="3"/>
     </w:p>
     <w:p>
       <w:pPr>
@@ -1333,7 +3130,7 @@
                     <pic:cNvPicPr/>
                   </pic:nvPicPr>
                   <pic:blipFill>
-                    <a:blip r:embed="rId6"/>
+                    <a:blip r:embed="rId7"/>
                     <a:stretch>
                       <a:fillRect/>
                     </a:stretch>
@@ -1356,23 +3153,23 @@
     </w:p>
     <w:p>
       <w:pPr>
-        <w:jc w:val="center"/>
-        <w:rPr>
-          <w:b/>
-          <w:bCs/>
-          <w:sz w:val="40"/>
-          <w:szCs w:val="40"/>
-        </w:rPr>
-      </w:pPr>
-      <w:r>
-        <w:rPr>
-          <w:b/>
-          <w:bCs/>
+        <w:pStyle w:val="Heading1"/>
+        <w:rPr>
+          <w:b w:val="0"/>
+          <w:bCs w:val="0"/>
+          <w:sz w:val="40"/>
+          <w:szCs w:val="40"/>
+        </w:rPr>
+      </w:pPr>
+      <w:bookmarkStart w:id="4" w:name="_Toc179617033"/>
+      <w:r>
+        <w:rPr>
           <w:sz w:val="40"/>
           <w:szCs w:val="40"/>
         </w:rPr>
         <w:t>Bài 07. Cấu hình GITIGNORE để bỏ qua các file không cần giám sát</w:t>
       </w:r>
+      <w:bookmarkEnd w:id="4"/>
     </w:p>
     <w:p>
       <w:pPr>
@@ -1408,7 +3205,7 @@
                     <pic:cNvPicPr/>
                   </pic:nvPicPr>
                   <pic:blipFill>
-                    <a:blip r:embed="rId7"/>
+                    <a:blip r:embed="rId8"/>
                     <a:stretch>
                       <a:fillRect/>
                     </a:stretch>
@@ -1431,35 +3228,24 @@
     </w:p>
     <w:p>
       <w:pPr>
-        <w:jc w:val="center"/>
-        <w:rPr>
-          <w:b/>
-          <w:bCs/>
-          <w:sz w:val="40"/>
-          <w:szCs w:val="40"/>
-        </w:rPr>
-      </w:pPr>
-    </w:p>
-    <w:p>
-      <w:pPr>
-        <w:jc w:val="center"/>
-        <w:rPr>
-          <w:b/>
-          <w:bCs/>
-          <w:sz w:val="40"/>
-          <w:szCs w:val="40"/>
-        </w:rPr>
-      </w:pPr>
-      <w:r>
-        <w:rPr>
-          <w:b/>
-          <w:bCs/>
+        <w:pStyle w:val="Heading1"/>
+        <w:rPr>
+          <w:b w:val="0"/>
+          <w:bCs w:val="0"/>
+          <w:sz w:val="40"/>
+          <w:szCs w:val="40"/>
+        </w:rPr>
+      </w:pPr>
+      <w:bookmarkStart w:id="5" w:name="_Toc179617034"/>
+      <w:r>
+        <w:rPr>
           <w:sz w:val="40"/>
           <w:szCs w:val="40"/>
         </w:rPr>
         <w:lastRenderedPageBreak/>
         <w:t>Bài 08. Cách tương tác với Remote Repository</w:t>
       </w:r>
+      <w:bookmarkEnd w:id="5"/>
     </w:p>
     <w:p>
       <w:pPr>
@@ -1495,7 +3281,7 @@
                     <pic:cNvPicPr/>
                   </pic:nvPicPr>
                   <pic:blipFill>
-                    <a:blip r:embed="rId8"/>
+                    <a:blip r:embed="rId9"/>
                     <a:stretch>
                       <a:fillRect/>
                     </a:stretch>
@@ -1518,23 +3304,23 @@
     </w:p>
     <w:p>
       <w:pPr>
-        <w:jc w:val="center"/>
-        <w:rPr>
-          <w:b/>
-          <w:bCs/>
-          <w:sz w:val="40"/>
-          <w:szCs w:val="40"/>
-        </w:rPr>
-      </w:pPr>
-      <w:r>
-        <w:rPr>
-          <w:b/>
-          <w:bCs/>
+        <w:pStyle w:val="Heading1"/>
+        <w:rPr>
+          <w:b w:val="0"/>
+          <w:bCs w:val="0"/>
+          <w:sz w:val="40"/>
+          <w:szCs w:val="40"/>
+        </w:rPr>
+      </w:pPr>
+      <w:bookmarkStart w:id="6" w:name="_Toc179617035"/>
+      <w:r>
+        <w:rPr>
           <w:sz w:val="40"/>
           <w:szCs w:val="40"/>
         </w:rPr>
         <w:t>Bài 10. Câu lệnh GIT CHECKOUT chuyển đổi giữa các commit trong Git</w:t>
       </w:r>
+      <w:bookmarkEnd w:id="6"/>
     </w:p>
     <w:p>
       <w:pPr>
@@ -1570,7 +3356,7 @@
                     <pic:cNvPicPr/>
                   </pic:nvPicPr>
                   <pic:blipFill>
-                    <a:blip r:embed="rId9"/>
+                    <a:blip r:embed="rId10"/>
                     <a:stretch>
                       <a:fillRect/>
                     </a:stretch>
@@ -1652,13 +3438,15 @@
         <w:pStyle w:val="ListParagraph"/>
         <w:ind w:left="426"/>
         <w:jc w:val="center"/>
-        <w:rPr>
-          <w:b/>
-          <w:bCs/>
-          <w:sz w:val="40"/>
-          <w:szCs w:val="40"/>
-        </w:rPr>
-      </w:pPr>
+        <w:outlineLvl w:val="0"/>
+        <w:rPr>
+          <w:b/>
+          <w:bCs/>
+          <w:sz w:val="40"/>
+          <w:szCs w:val="40"/>
+        </w:rPr>
+      </w:pPr>
+      <w:bookmarkStart w:id="7" w:name="_Toc179617036"/>
       <w:r>
         <w:rPr>
           <w:b/>
@@ -1669,6 +3457,7 @@
         <w:lastRenderedPageBreak/>
         <w:t>Bài 11. Branches - cách làm việc với nhiều nhánh trong Git</w:t>
       </w:r>
+      <w:bookmarkEnd w:id="7"/>
     </w:p>
     <w:p>
       <w:pPr>
@@ -1706,7 +3495,7 @@
                     <pic:cNvPicPr/>
                   </pic:nvPicPr>
                   <pic:blipFill rotWithShape="1">
-                    <a:blip r:embed="rId10"/>
+                    <a:blip r:embed="rId11"/>
                     <a:srcRect b="33680"/>
                     <a:stretch/>
                   </pic:blipFill>
@@ -1752,13 +3541,15 @@
         <w:pStyle w:val="ListParagraph"/>
         <w:ind w:left="426"/>
         <w:jc w:val="center"/>
-        <w:rPr>
-          <w:b/>
-          <w:bCs/>
-          <w:sz w:val="40"/>
-          <w:szCs w:val="40"/>
-        </w:rPr>
-      </w:pPr>
+        <w:outlineLvl w:val="0"/>
+        <w:rPr>
+          <w:b/>
+          <w:bCs/>
+          <w:sz w:val="40"/>
+          <w:szCs w:val="40"/>
+        </w:rPr>
+      </w:pPr>
+      <w:bookmarkStart w:id="8" w:name="_Toc179617037"/>
       <w:r>
         <w:rPr>
           <w:b/>
@@ -1787,6 +3578,7 @@
         </w:rPr>
         <w:t xml:space="preserve"> - Kết hợp nội dung từ các nhánh</w:t>
       </w:r>
+      <w:bookmarkEnd w:id="8"/>
     </w:p>
     <w:p>
       <w:pPr>
@@ -1824,7 +3616,7 @@
                     <pic:cNvPicPr/>
                   </pic:nvPicPr>
                   <pic:blipFill>
-                    <a:blip r:embed="rId11"/>
+                    <a:blip r:embed="rId12"/>
                     <a:stretch>
                       <a:fillRect/>
                     </a:stretch>
@@ -1877,7 +3669,7 @@
                     <pic:cNvPicPr/>
                   </pic:nvPicPr>
                   <pic:blipFill rotWithShape="1">
-                    <a:blip r:embed="rId12"/>
+                    <a:blip r:embed="rId13"/>
                     <a:srcRect b="37171"/>
                     <a:stretch/>
                   </pic:blipFill>
@@ -1980,6 +3772,7 @@
           <w14:ligatures w14:val="none"/>
         </w:rPr>
       </w:pPr>
+      <w:bookmarkStart w:id="9" w:name="_Toc179617038"/>
       <w:r>
         <w:rPr>
           <w:rFonts w:ascii="Arial" w:eastAsia="Times New Roman" w:hAnsi="Arial" w:cs="Arial"/>
@@ -1995,6 +3788,7 @@
         <w:lastRenderedPageBreak/>
         <w:t>Bài 13. Git Rebase - tái cơ sở cho một nhánh trong Git</w:t>
       </w:r>
+      <w:bookmarkEnd w:id="9"/>
     </w:p>
     <w:p>
       <w:pPr>
@@ -2002,7 +3796,6 @@
         <w:shd w:val="clear" w:color="auto" w:fill="FFFFFF"/>
         <w:spacing w:after="0" w:line="240" w:lineRule="auto"/>
         <w:jc w:val="center"/>
-        <w:outlineLvl w:val="0"/>
         <w:rPr>
           <w:rFonts w:ascii="Arial" w:eastAsia="Times New Roman" w:hAnsi="Arial" w:cs="Arial"/>
           <w:b/>
@@ -2039,7 +3832,7 @@
                     <pic:cNvPicPr/>
                   </pic:nvPicPr>
                   <pic:blipFill>
-                    <a:blip r:embed="rId11"/>
+                    <a:blip r:embed="rId12"/>
                     <a:stretch>
                       <a:fillRect/>
                     </a:stretch>
@@ -2088,7 +3881,7 @@
                     <pic:cNvPicPr/>
                   </pic:nvPicPr>
                   <pic:blipFill>
-                    <a:blip r:embed="rId13"/>
+                    <a:blip r:embed="rId14"/>
                     <a:stretch>
                       <a:fillRect/>
                     </a:stretch>
@@ -2118,7 +3911,6 @@
         </w:numPr>
         <w:shd w:val="clear" w:color="auto" w:fill="FFFFFF"/>
         <w:spacing w:after="0" w:line="240" w:lineRule="auto"/>
-        <w:outlineLvl w:val="0"/>
         <w:rPr>
           <w:rFonts w:ascii="Arial" w:eastAsia="Times New Roman" w:hAnsi="Arial" w:cs="Arial"/>
           <w:color w:val="0F0F0F"/>
@@ -2160,7 +3952,6 @@
         <w:pStyle w:val="ListParagraph"/>
         <w:shd w:val="clear" w:color="auto" w:fill="FFFFFF"/>
         <w:spacing w:after="0" w:line="240" w:lineRule="auto"/>
-        <w:outlineLvl w:val="0"/>
         <w:rPr>
           <w:rFonts w:ascii="Arial" w:eastAsia="Times New Roman" w:hAnsi="Arial" w:cs="Arial"/>
           <w:color w:val="0F0F0F"/>
@@ -2279,13 +4070,15 @@
         <w:pStyle w:val="ListParagraph"/>
         <w:ind w:left="426"/>
         <w:jc w:val="center"/>
-        <w:rPr>
-          <w:b/>
-          <w:bCs/>
-          <w:sz w:val="40"/>
-          <w:szCs w:val="40"/>
-        </w:rPr>
-      </w:pPr>
+        <w:outlineLvl w:val="0"/>
+        <w:rPr>
+          <w:b/>
+          <w:bCs/>
+          <w:sz w:val="40"/>
+          <w:szCs w:val="40"/>
+        </w:rPr>
+      </w:pPr>
+      <w:bookmarkStart w:id="10" w:name="_Toc179617039"/>
       <w:r>
         <w:rPr>
           <w:b/>
@@ -2296,6 +4089,7 @@
         <w:lastRenderedPageBreak/>
         <w:t>Bài 14. Cách xóa nhánh trong GIT</w:t>
       </w:r>
+      <w:bookmarkEnd w:id="10"/>
     </w:p>
     <w:p>
       <w:pPr>
@@ -2333,7 +4127,7 @@
                     <pic:cNvPicPr/>
                   </pic:nvPicPr>
                   <pic:blipFill>
-                    <a:blip r:embed="rId14"/>
+                    <a:blip r:embed="rId15"/>
                     <a:stretch>
                       <a:fillRect/>
                     </a:stretch>
@@ -2527,7 +4321,7 @@
                     <pic:cNvPicPr/>
                   </pic:nvPicPr>
                   <pic:blipFill>
-                    <a:blip r:embed="rId15"/>
+                    <a:blip r:embed="rId16"/>
                     <a:stretch>
                       <a:fillRect/>
                     </a:stretch>
@@ -2628,24 +4422,24 @@
     </w:p>
     <w:p>
       <w:pPr>
-        <w:jc w:val="center"/>
-        <w:rPr>
-          <w:b/>
-          <w:bCs/>
-          <w:sz w:val="40"/>
-          <w:szCs w:val="40"/>
-        </w:rPr>
-      </w:pPr>
-      <w:r>
-        <w:rPr>
-          <w:b/>
-          <w:bCs/>
+        <w:pStyle w:val="Heading1"/>
+        <w:rPr>
+          <w:b w:val="0"/>
+          <w:bCs w:val="0"/>
+          <w:sz w:val="40"/>
+          <w:szCs w:val="40"/>
+        </w:rPr>
+      </w:pPr>
+      <w:bookmarkStart w:id="11" w:name="_Toc179617040"/>
+      <w:r>
+        <w:rPr>
           <w:sz w:val="40"/>
           <w:szCs w:val="40"/>
         </w:rPr>
         <w:lastRenderedPageBreak/>
         <w:t>Bài 15. Git Reset - Hủy bỏ commit</w:t>
       </w:r>
+      <w:bookmarkEnd w:id="11"/>
     </w:p>
     <w:p>
       <w:pPr>
@@ -2681,7 +4475,7 @@
                     <pic:cNvPicPr/>
                   </pic:nvPicPr>
                   <pic:blipFill>
-                    <a:blip r:embed="rId16"/>
+                    <a:blip r:embed="rId17"/>
                     <a:stretch>
                       <a:fillRect/>
                     </a:stretch>
@@ -2736,7 +4530,7 @@
                     <pic:cNvPicPr/>
                   </pic:nvPicPr>
                   <pic:blipFill>
-                    <a:blip r:embed="rId17"/>
+                    <a:blip r:embed="rId18"/>
                     <a:stretch>
                       <a:fillRect/>
                     </a:stretch>
@@ -2780,7 +4574,7 @@
                     <pic:cNvPicPr/>
                   </pic:nvPicPr>
                   <pic:blipFill>
-                    <a:blip r:embed="rId18"/>
+                    <a:blip r:embed="rId19"/>
                     <a:stretch>
                       <a:fillRect/>
                     </a:stretch>
@@ -2814,24 +4608,23 @@
     </w:p>
     <w:p>
       <w:pPr>
-        <w:jc w:val="center"/>
-        <w:rPr>
-          <w:b/>
-          <w:bCs/>
-          <w:sz w:val="40"/>
-          <w:szCs w:val="40"/>
-        </w:rPr>
-      </w:pPr>
-      <w:r>
-        <w:rPr>
-          <w:b/>
-          <w:bCs/>
-          <w:sz w:val="40"/>
-          <w:szCs w:val="40"/>
-        </w:rPr>
-        <w:lastRenderedPageBreak/>
+        <w:pStyle w:val="Heading1"/>
+        <w:rPr>
+          <w:b w:val="0"/>
+          <w:bCs w:val="0"/>
+          <w:sz w:val="40"/>
+          <w:szCs w:val="40"/>
+        </w:rPr>
+      </w:pPr>
+      <w:bookmarkStart w:id="12" w:name="_Toc179617041"/>
+      <w:r>
+        <w:rPr>
+          <w:sz w:val="40"/>
+          <w:szCs w:val="40"/>
+        </w:rPr>
         <w:t>Bài 16. Git Revert - Quay lại các commit trước đây</w:t>
       </w:r>
+      <w:bookmarkEnd w:id="12"/>
     </w:p>
     <w:p>
       <w:pPr>
@@ -2879,7 +4672,7 @@
                     <pic:cNvPicPr/>
                   </pic:nvPicPr>
                   <pic:blipFill>
-                    <a:blip r:embed="rId19"/>
+                    <a:blip r:embed="rId20"/>
                     <a:stretch>
                       <a:fillRect/>
                     </a:stretch>
@@ -2954,7 +4747,7 @@
                     <pic:cNvPicPr/>
                   </pic:nvPicPr>
                   <pic:blipFill>
-                    <a:blip r:embed="rId20"/>
+                    <a:blip r:embed="rId21"/>
                     <a:stretch>
                       <a:fillRect/>
                     </a:stretch>
@@ -3047,7 +4840,6 @@
     </w:p>
     <w:p>
       <w:pPr>
-        <w:jc w:val="center"/>
         <w:rPr>
           <w:sz w:val="32"/>
           <w:szCs w:val="32"/>
@@ -3056,25 +4848,6 @@
     </w:p>
     <w:p>
       <w:pPr>
-        <w:jc w:val="center"/>
-        <w:rPr>
-          <w:sz w:val="32"/>
-          <w:szCs w:val="32"/>
-        </w:rPr>
-      </w:pPr>
-    </w:p>
-    <w:p>
-      <w:pPr>
-        <w:jc w:val="center"/>
-        <w:rPr>
-          <w:sz w:val="32"/>
-          <w:szCs w:val="32"/>
-        </w:rPr>
-      </w:pPr>
-    </w:p>
-    <w:p>
-      <w:pPr>
-        <w:jc w:val="center"/>
         <w:rPr>
           <w:b/>
           <w:bCs/>
@@ -3085,34 +4858,23 @@
     </w:p>
     <w:p>
       <w:pPr>
-        <w:jc w:val="center"/>
-        <w:rPr>
-          <w:b/>
-          <w:bCs/>
+        <w:pStyle w:val="Heading1"/>
+        <w:rPr>
+          <w:b w:val="0"/>
+          <w:bCs w:val="0"/>
           <w:sz w:val="56"/>
           <w:szCs w:val="56"/>
         </w:rPr>
       </w:pPr>
-    </w:p>
-    <w:p>
-      <w:pPr>
-        <w:jc w:val="center"/>
-        <w:rPr>
-          <w:b/>
-          <w:bCs/>
+      <w:bookmarkStart w:id="13" w:name="_Toc179617042"/>
+      <w:r>
+        <w:rPr>
           <w:sz w:val="56"/>
           <w:szCs w:val="56"/>
         </w:rPr>
-      </w:pPr>
-      <w:r>
-        <w:rPr>
-          <w:b/>
-          <w:bCs/>
-          <w:sz w:val="56"/>
-          <w:szCs w:val="56"/>
-        </w:rPr>
         <w:t>Làm việc với Github</w:t>
       </w:r>
+      <w:bookmarkEnd w:id="13"/>
     </w:p>
     <w:p>
       <w:pPr>
@@ -3170,23 +4932,28 @@
     </w:p>
     <w:p>
       <w:pPr>
+        <w:pStyle w:val="Heading2"/>
         <w:jc w:val="center"/>
         <w:rPr>
           <w:b/>
           <w:bCs/>
-          <w:sz w:val="40"/>
-          <w:szCs w:val="40"/>
-        </w:rPr>
-      </w:pPr>
-      <w:r>
-        <w:rPr>
-          <w:b/>
-          <w:bCs/>
+          <w:color w:val="auto"/>
+          <w:sz w:val="40"/>
+          <w:szCs w:val="40"/>
+        </w:rPr>
+      </w:pPr>
+      <w:bookmarkStart w:id="14" w:name="_Toc179617043"/>
+      <w:r>
+        <w:rPr>
+          <w:b/>
+          <w:bCs/>
+          <w:color w:val="auto"/>
           <w:sz w:val="40"/>
           <w:szCs w:val="40"/>
         </w:rPr>
         <w:t>Bài 19. Cách clone dự án từ GitHub về máy</w:t>
       </w:r>
+      <w:bookmarkEnd w:id="14"/>
     </w:p>
     <w:p>
       <w:pPr>
@@ -3240,7 +5007,7 @@
                     <pic:cNvPicPr/>
                   </pic:nvPicPr>
                   <pic:blipFill>
-                    <a:blip r:embed="rId21"/>
+                    <a:blip r:embed="rId22"/>
                     <a:stretch>
                       <a:fillRect/>
                     </a:stretch>
@@ -3318,32 +5085,45 @@
       <w:pPr>
         <w:pStyle w:val="ListParagraph"/>
         <w:rPr>
-          <w:b/>
-          <w:bCs/>
-          <w:sz w:val="40"/>
-          <w:szCs w:val="40"/>
-        </w:rPr>
-      </w:pPr>
-    </w:p>
-    <w:p>
-      <w:pPr>
-        <w:pStyle w:val="ListParagraph"/>
-        <w:rPr>
-          <w:b/>
-          <w:bCs/>
-          <w:sz w:val="40"/>
-          <w:szCs w:val="40"/>
-        </w:rPr>
-      </w:pPr>
-      <w:r>
-        <w:rPr>
-          <w:b/>
-          <w:bCs/>
-          <w:sz w:val="40"/>
-          <w:szCs w:val="40"/>
-        </w:rPr>
+          <w:sz w:val="40"/>
+          <w:szCs w:val="40"/>
+        </w:rPr>
+      </w:pPr>
+    </w:p>
+    <w:p>
+      <w:pPr>
+        <w:pStyle w:val="ListParagraph"/>
+        <w:rPr>
+          <w:b/>
+          <w:bCs/>
+          <w:sz w:val="40"/>
+          <w:szCs w:val="40"/>
+        </w:rPr>
+      </w:pPr>
+    </w:p>
+    <w:p>
+      <w:pPr>
+        <w:pStyle w:val="ListParagraph"/>
+        <w:outlineLvl w:val="1"/>
+        <w:rPr>
+          <w:b/>
+          <w:bCs/>
+          <w:sz w:val="40"/>
+          <w:szCs w:val="40"/>
+        </w:rPr>
+      </w:pPr>
+      <w:bookmarkStart w:id="15" w:name="_Toc179617044"/>
+      <w:r>
+        <w:rPr>
+          <w:b/>
+          <w:bCs/>
+          <w:sz w:val="40"/>
+          <w:szCs w:val="40"/>
+        </w:rPr>
+        <w:lastRenderedPageBreak/>
         <w:t>Bài 20. Đẩy dự án từ máy cá nhân lên GitHub</w:t>
       </w:r>
+      <w:bookmarkEnd w:id="15"/>
     </w:p>
     <w:p>
       <w:pPr>
@@ -3809,13 +5589,15 @@
       <w:pPr>
         <w:pStyle w:val="ListParagraph"/>
         <w:jc w:val="center"/>
-        <w:rPr>
-          <w:b/>
-          <w:bCs/>
-          <w:sz w:val="40"/>
-          <w:szCs w:val="40"/>
-        </w:rPr>
-      </w:pPr>
+        <w:outlineLvl w:val="1"/>
+        <w:rPr>
+          <w:b/>
+          <w:bCs/>
+          <w:sz w:val="40"/>
+          <w:szCs w:val="40"/>
+        </w:rPr>
+      </w:pPr>
+      <w:bookmarkStart w:id="16" w:name="_Toc179617045"/>
       <w:r>
         <w:rPr>
           <w:b/>
@@ -3844,6 +5626,7 @@
         </w:rPr>
         <w:t xml:space="preserve"> Repo của người khác trên GitHub</w:t>
       </w:r>
+      <w:bookmarkEnd w:id="16"/>
     </w:p>
     <w:p>
       <w:pPr>
@@ -3866,13 +5649,15 @@
       <w:pPr>
         <w:pStyle w:val="ListParagraph"/>
         <w:jc w:val="center"/>
-        <w:rPr>
-          <w:b/>
-          <w:bCs/>
-          <w:sz w:val="40"/>
-          <w:szCs w:val="40"/>
-        </w:rPr>
-      </w:pPr>
+        <w:outlineLvl w:val="1"/>
+        <w:rPr>
+          <w:b/>
+          <w:bCs/>
+          <w:sz w:val="40"/>
+          <w:szCs w:val="40"/>
+        </w:rPr>
+      </w:pPr>
+      <w:bookmarkStart w:id="17" w:name="_Toc179617046"/>
       <w:r>
         <w:rPr>
           <w:b/>
@@ -3882,6 +5667,7 @@
         </w:rPr>
         <w:t>Bài 22. Cách tạo Pull Request trong Github</w:t>
       </w:r>
+      <w:bookmarkEnd w:id="17"/>
     </w:p>
     <w:p>
       <w:pPr>
@@ -3904,6 +5690,7 @@
       <w:pPr>
         <w:pStyle w:val="ListParagraph"/>
         <w:jc w:val="center"/>
+        <w:outlineLvl w:val="1"/>
         <w:rPr>
           <w:b/>
           <w:bCs/>
@@ -3911,6 +5698,7 @@
           <w:szCs w:val="36"/>
         </w:rPr>
       </w:pPr>
+      <w:bookmarkStart w:id="18" w:name="_Toc179617047"/>
       <w:r>
         <w:rPr>
           <w:b/>
@@ -3920,11 +5708,13 @@
         </w:rPr>
         <w:t>Bài 23. Cài đặt và sử dụng GitHub Desktop</w:t>
       </w:r>
+      <w:bookmarkEnd w:id="18"/>
     </w:p>
     <w:p>
       <w:pPr>
         <w:pStyle w:val="ListParagraph"/>
         <w:jc w:val="center"/>
+        <w:outlineLvl w:val="1"/>
         <w:rPr>
           <w:b/>
           <w:bCs/>
@@ -3932,6 +5722,7 @@
           <w:szCs w:val="36"/>
         </w:rPr>
       </w:pPr>
+      <w:bookmarkStart w:id="19" w:name="_Toc179617048"/>
       <w:r>
         <w:rPr>
           <w:b/>
@@ -3941,6 +5732,7 @@
         </w:rPr>
         <w:t>Bài 24. Sử dụng Git và GitHub trong Visual Studio Code</w:t>
       </w:r>
+      <w:bookmarkEnd w:id="19"/>
     </w:p>
     <w:p>
       <w:pPr>
@@ -5511,6 +7303,29 @@
       <w14:ligatures w14:val="none"/>
     </w:rPr>
   </w:style>
+  <w:style w:type="paragraph" w:styleId="Heading2">
+    <w:name w:val="heading 2"/>
+    <w:basedOn w:val="Normal"/>
+    <w:next w:val="Normal"/>
+    <w:link w:val="Heading2Char"/>
+    <w:uiPriority w:val="9"/>
+    <w:semiHidden/>
+    <w:unhideWhenUsed/>
+    <w:qFormat/>
+    <w:rsid w:val="00375BAE"/>
+    <w:pPr>
+      <w:keepNext/>
+      <w:keepLines/>
+      <w:spacing w:before="40" w:after="0"/>
+      <w:outlineLvl w:val="1"/>
+    </w:pPr>
+    <w:rPr>
+      <w:rFonts w:asciiTheme="majorHAnsi" w:eastAsiaTheme="majorEastAsia" w:hAnsiTheme="majorHAnsi" w:cstheme="majorBidi"/>
+      <w:color w:val="2F5496" w:themeColor="accent1" w:themeShade="BF"/>
+      <w:sz w:val="26"/>
+      <w:szCs w:val="26"/>
+    </w:rPr>
+  </w:style>
   <w:style w:type="character" w:default="1" w:styleId="DefaultParagraphFont">
     <w:name w:val="Default Paragraph Font"/>
     <w:uiPriority w:val="1"/>
@@ -5564,6 +7379,81 @@
       <w:szCs w:val="48"/>
       <w:lang w:eastAsia="en-ID"/>
       <w14:ligatures w14:val="none"/>
+    </w:rPr>
+  </w:style>
+  <w:style w:type="character" w:customStyle="1" w:styleId="Heading2Char">
+    <w:name w:val="Heading 2 Char"/>
+    <w:basedOn w:val="DefaultParagraphFont"/>
+    <w:link w:val="Heading2"/>
+    <w:uiPriority w:val="9"/>
+    <w:semiHidden/>
+    <w:rsid w:val="00375BAE"/>
+    <w:rPr>
+      <w:rFonts w:asciiTheme="majorHAnsi" w:eastAsiaTheme="majorEastAsia" w:hAnsiTheme="majorHAnsi" w:cstheme="majorBidi"/>
+      <w:color w:val="2F5496" w:themeColor="accent1" w:themeShade="BF"/>
+      <w:sz w:val="26"/>
+      <w:szCs w:val="26"/>
+    </w:rPr>
+  </w:style>
+  <w:style w:type="paragraph" w:styleId="TOCHeading">
+    <w:name w:val="TOC Heading"/>
+    <w:basedOn w:val="Heading1"/>
+    <w:next w:val="Normal"/>
+    <w:uiPriority w:val="39"/>
+    <w:unhideWhenUsed/>
+    <w:qFormat/>
+    <w:rsid w:val="00375BAE"/>
+    <w:pPr>
+      <w:keepNext/>
+      <w:keepLines/>
+      <w:spacing w:before="240" w:beforeAutospacing="0" w:after="0" w:afterAutospacing="0" w:line="259" w:lineRule="auto"/>
+      <w:outlineLvl w:val="9"/>
+    </w:pPr>
+    <w:rPr>
+      <w:rFonts w:asciiTheme="majorHAnsi" w:eastAsiaTheme="majorEastAsia" w:hAnsiTheme="majorHAnsi" w:cstheme="majorBidi"/>
+      <w:b w:val="0"/>
+      <w:bCs w:val="0"/>
+      <w:color w:val="2F5496" w:themeColor="accent1" w:themeShade="BF"/>
+      <w:kern w:val="0"/>
+      <w:sz w:val="32"/>
+      <w:szCs w:val="32"/>
+      <w:lang w:val="en-US" w:eastAsia="en-US"/>
+    </w:rPr>
+  </w:style>
+  <w:style w:type="paragraph" w:styleId="TOC1">
+    <w:name w:val="toc 1"/>
+    <w:basedOn w:val="Normal"/>
+    <w:next w:val="Normal"/>
+    <w:autoRedefine/>
+    <w:uiPriority w:val="39"/>
+    <w:unhideWhenUsed/>
+    <w:rsid w:val="00375BAE"/>
+    <w:pPr>
+      <w:spacing w:after="100"/>
+    </w:pPr>
+  </w:style>
+  <w:style w:type="paragraph" w:styleId="TOC2">
+    <w:name w:val="toc 2"/>
+    <w:basedOn w:val="Normal"/>
+    <w:next w:val="Normal"/>
+    <w:autoRedefine/>
+    <w:uiPriority w:val="39"/>
+    <w:unhideWhenUsed/>
+    <w:rsid w:val="00375BAE"/>
+    <w:pPr>
+      <w:spacing w:after="100"/>
+      <w:ind w:left="220"/>
+    </w:pPr>
+  </w:style>
+  <w:style w:type="character" w:styleId="Hyperlink">
+    <w:name w:val="Hyperlink"/>
+    <w:basedOn w:val="DefaultParagraphFont"/>
+    <w:uiPriority w:val="99"/>
+    <w:unhideWhenUsed/>
+    <w:rsid w:val="00375BAE"/>
+    <w:rPr>
+      <w:color w:val="0563C1" w:themeColor="hyperlink"/>
+      <w:u w:val="single"/>
     </w:rPr>
   </w:style>
 </w:styles>
@@ -5862,4 +7752,16 @@
     </a:ext>
   </a:extLst>
 </a:theme>
+</file>
+
+<file path=customXml/item1.xml><?xml version="1.0" encoding="utf-8"?>
+<b:Sources xmlns:b="http://schemas.openxmlformats.org/officeDocument/2006/bibliography" xmlns="http://schemas.openxmlformats.org/officeDocument/2006/bibliography" SelectedStyle="\APASixthEditionOfficeOnline.xsl" StyleName="APA" Version="6"/>
+</file>
+
+<file path=customXml/itemProps1.xml><?xml version="1.0" encoding="utf-8"?>
+<ds:datastoreItem xmlns:ds="http://schemas.openxmlformats.org/officeDocument/2006/customXml" ds:itemID="{A92417E4-E97D-47F5-A9AA-781006828F2D}">
+  <ds:schemaRefs>
+    <ds:schemaRef ds:uri="http://schemas.openxmlformats.org/officeDocument/2006/bibliography"/>
+  </ds:schemaRefs>
+</ds:datastoreItem>
 </file>
</xml_diff>